<commit_message>
adding more images and updating readme files.
</commit_message>
<xml_diff>
--- a/README.docx
+++ b/README.docx
@@ -628,7 +628,25 @@
           <w:i w:val="0"/>
           <w:strike w:val="0"/>
         </w:rPr>
-        <w:t xml:space="preserve"> - name of picture file. If missing, defaultDoctor.jpg is used.</w:t>
+        <w:t xml:space="preserve"> - name of picture file. If missing, </w:t>
+      </w:r>
+      <w:r>
+        <w:rPr>
+          <w:rStyle w:val="DefaultParagraphFont"/>
+          <w:b/>
+          <w:i/>
+          <w:strike w:val="0"/>
+        </w:rPr>
+        <w:t>genericDoctor.jpg</w:t>
+      </w:r>
+      <w:r>
+        <w:rPr>
+          <w:rStyle w:val="DefaultParagraphFont"/>
+          <w:b w:val="0"/>
+          <w:i w:val="0"/>
+          <w:strike w:val="0"/>
+        </w:rPr>
+        <w:t xml:space="preserve"> is used.</w:t>
         <w:br/>
         <w:t>The picture files are located in the installation folder.</w:t>
       </w:r>

</xml_diff>